<commit_message>
Add the case option
</commit_message>
<xml_diff>
--- a/fixtures/demo-wp-documentate.docx
+++ b/fixtures/demo-wp-documentate.docx
@@ -10,11 +10,24 @@
         </w:rPr>
       </w:pPr>
       <w:r>
-        <w:t xml:space="preserve">Documento de prueba wp-resolate / </w:t>
-      </w:r>
-      <w:proofErr w:type="gramStart"/>
-      <w:r>
-        <w:t>OpenTBS  (</w:t>
+        <w:t xml:space="preserve">Documento de prueba </w:t>
+      </w:r>
+      <w:proofErr w:type="spellStart"/>
+      <w:r>
+        <w:t>wp-resolate</w:t>
+      </w:r>
+      <w:proofErr w:type="spellEnd"/>
+      <w:r>
+        <w:t xml:space="preserve"> / </w:t>
+      </w:r>
+      <w:proofErr w:type="spellStart"/>
+      <w:proofErr w:type="gramStart"/>
+      <w:r>
+        <w:t>OpenTBS</w:t>
+      </w:r>
+      <w:proofErr w:type="spellEnd"/>
+      <w:r>
+        <w:t xml:space="preserve">  (</w:t>
       </w:r>
       <w:proofErr w:type="gramEnd"/>
       <w:r>
@@ -32,8 +45,40 @@
       </w:r>
     </w:p>
     <w:p>
-      <w:r>
-        <w:t>Title: [post_title]</w:t>
+      <w:proofErr w:type="spellStart"/>
+      <w:r>
+        <w:t>Title</w:t>
+      </w:r>
+      <w:proofErr w:type="spellEnd"/>
+      <w:r>
+        <w:t>: [</w:t>
+      </w:r>
+      <w:proofErr w:type="spellStart"/>
+      <w:r>
+        <w:t>post_</w:t>
+      </w:r>
+      <w:proofErr w:type="gramStart"/>
+      <w:r>
+        <w:t>title</w:t>
+      </w:r>
+      <w:r>
+        <w:t>;case</w:t>
+      </w:r>
+      <w:proofErr w:type="spellEnd"/>
+      <w:proofErr w:type="gramEnd"/>
+      <w:r>
+        <w:t>='</w:t>
+      </w:r>
+      <w:proofErr w:type="spellStart"/>
+      <w:r>
+        <w:t>upper</w:t>
+      </w:r>
+      <w:proofErr w:type="spellEnd"/>
+      <w:r>
+        <w:t>'</w:t>
+      </w:r>
+      <w:r>
+        <w:t>]</w:t>
       </w:r>
     </w:p>
     <w:p>
@@ -55,42 +100,69 @@
       <w:r>
         <w:t>[</w:t>
       </w:r>
+      <w:proofErr w:type="spellStart"/>
       <w:proofErr w:type="gramStart"/>
       <w:r>
         <w:t>name;type</w:t>
       </w:r>
-      <w:proofErr w:type="gramEnd"/>
-      <w:r>
-        <w:t>='text</w:t>
-      </w:r>
-      <w:proofErr w:type="gramStart"/>
-      <w:r>
-        <w:t>';title</w:t>
-      </w:r>
+      <w:proofErr w:type="spellEnd"/>
+      <w:proofErr w:type="gramEnd"/>
+      <w:r>
+        <w:t>='</w:t>
+      </w:r>
+      <w:proofErr w:type="spellStart"/>
+      <w:r>
+        <w:t>text</w:t>
+      </w:r>
+      <w:proofErr w:type="spellEnd"/>
+      <w:proofErr w:type="gramStart"/>
+      <w:r>
+        <w:t>';</w:t>
+      </w:r>
+      <w:proofErr w:type="spellStart"/>
+      <w:r>
+        <w:t>title</w:t>
+      </w:r>
+      <w:proofErr w:type="spellEnd"/>
       <w:proofErr w:type="gramEnd"/>
       <w:r>
         <w:t>='Nombre completo</w:t>
       </w:r>
       <w:proofErr w:type="gramStart"/>
       <w:r>
-        <w:t>';placeholder</w:t>
-      </w:r>
+        <w:t>';</w:t>
+      </w:r>
+      <w:proofErr w:type="spellStart"/>
+      <w:r>
+        <w:t>placeholder</w:t>
+      </w:r>
+      <w:proofErr w:type="spellEnd"/>
       <w:proofErr w:type="gramEnd"/>
       <w:r>
         <w:t>='Tu nombre y apellidos</w:t>
       </w:r>
       <w:proofErr w:type="gramStart"/>
       <w:r>
-        <w:t>';description</w:t>
-      </w:r>
+        <w:t>';</w:t>
+      </w:r>
+      <w:proofErr w:type="spellStart"/>
+      <w:r>
+        <w:t>description</w:t>
+      </w:r>
+      <w:proofErr w:type="spellEnd"/>
       <w:proofErr w:type="gramEnd"/>
       <w:r>
         <w:t>='Nombre tal como aparece en el DNI</w:t>
       </w:r>
       <w:proofErr w:type="gramStart"/>
       <w:r>
-        <w:t>';length</w:t>
-      </w:r>
+        <w:t>';</w:t>
+      </w:r>
+      <w:proofErr w:type="spellStart"/>
+      <w:r>
+        <w:t>length</w:t>
+      </w:r>
+      <w:proofErr w:type="spellEnd"/>
       <w:proofErr w:type="gramEnd"/>
       <w:r>
         <w:t>='120']</w:t>
@@ -104,29 +176,51 @@
       <w:r>
         <w:t>[</w:t>
       </w:r>
-      <w:proofErr w:type="gramStart"/>
+      <w:proofErr w:type="spellStart"/>
       <w:r>
         <w:t>email;type</w:t>
       </w:r>
-      <w:proofErr w:type="gramEnd"/>
-      <w:r>
-        <w:t>='email</w:t>
-      </w:r>
-      <w:proofErr w:type="gramStart"/>
-      <w:r>
-        <w:t>';title</w:t>
-      </w:r>
-      <w:proofErr w:type="gramEnd"/>
-      <w:r>
-        <w:t>='Correo electrónico</w:t>
-      </w:r>
-      <w:proofErr w:type="gramStart"/>
-      <w:r>
-        <w:t>';placeholder='tu@dominio.es</w:t>
-      </w:r>
-      <w:proofErr w:type="gramEnd"/>
-      <w:r>
-        <w:t>']</w:t>
+      <w:proofErr w:type="spellEnd"/>
+      <w:r>
+        <w:t>='email';</w:t>
+      </w:r>
+      <w:proofErr w:type="spellStart"/>
+      <w:r>
+        <w:t>title</w:t>
+      </w:r>
+      <w:proofErr w:type="spellEnd"/>
+      <w:r>
+        <w:t>='Correo electrónico';</w:t>
+      </w:r>
+      <w:proofErr w:type="spellStart"/>
+      <w:r>
+        <w:t>placeholder</w:t>
+      </w:r>
+      <w:proofErr w:type="spellEnd"/>
+      <w:r>
+        <w:t>='</w:t>
+      </w:r>
+      <w:proofErr w:type="spellStart"/>
+      <w:r>
+        <w:t>tu@dominio.es'</w:t>
+      </w:r>
+      <w:r>
+        <w:t>;case</w:t>
+      </w:r>
+      <w:proofErr w:type="spellEnd"/>
+      <w:r>
+        <w:t>='</w:t>
+      </w:r>
+      <w:proofErr w:type="spellStart"/>
+      <w:r>
+        <w:t>lower</w:t>
+      </w:r>
+      <w:proofErr w:type="spellEnd"/>
+      <w:r>
+        <w:t>'</w:t>
+      </w:r>
+      <w:r>
+        <w:t>]</w:t>
       </w:r>
     </w:p>
     <w:p>
@@ -211,8 +305,13 @@
       </w:r>
       <w:proofErr w:type="gramStart"/>
       <w:r>
-        <w:t>';description</w:t>
-      </w:r>
+        <w:t>';</w:t>
+      </w:r>
+      <w:proofErr w:type="spellStart"/>
+      <w:r>
+        <w:t>description</w:t>
+      </w:r>
+      <w:proofErr w:type="spellEnd"/>
       <w:proofErr w:type="gramEnd"/>
       <w:r>
         <w:t>='Admite prefijo internacional, espacios o guiones']</w:t>
@@ -276,8 +375,13 @@
       </w:r>
       <w:proofErr w:type="gramStart"/>
       <w:r>
-        <w:t>';length</w:t>
-      </w:r>
+        <w:t>';</w:t>
+      </w:r>
+      <w:proofErr w:type="spellStart"/>
+      <w:r>
+        <w:t>length</w:t>
+      </w:r>
+      <w:proofErr w:type="spellEnd"/>
       <w:proofErr w:type="gramEnd"/>
       <w:r>
         <w:t>='9']</w:t>
@@ -291,26 +395,43 @@
       <w:r>
         <w:t>[</w:t>
       </w:r>
+      <w:proofErr w:type="spellStart"/>
       <w:proofErr w:type="gramStart"/>
       <w:r>
         <w:t>body;type</w:t>
       </w:r>
-      <w:proofErr w:type="gramEnd"/>
-      <w:r>
-        <w:t>='html</w:t>
-      </w:r>
-      <w:proofErr w:type="gramStart"/>
-      <w:r>
-        <w:t>';title</w:t>
-      </w:r>
+      <w:proofErr w:type="spellEnd"/>
+      <w:proofErr w:type="gramEnd"/>
+      <w:r>
+        <w:t>='</w:t>
+      </w:r>
+      <w:proofErr w:type="spellStart"/>
+      <w:r>
+        <w:t>html</w:t>
+      </w:r>
+      <w:proofErr w:type="spellEnd"/>
+      <w:proofErr w:type="gramStart"/>
+      <w:r>
+        <w:t>';</w:t>
+      </w:r>
+      <w:proofErr w:type="spellStart"/>
+      <w:r>
+        <w:t>title</w:t>
+      </w:r>
+      <w:proofErr w:type="spellEnd"/>
       <w:proofErr w:type="gramEnd"/>
       <w:r>
         <w:t>='Cuerpo del documento (HTML)</w:t>
       </w:r>
       <w:proofErr w:type="gramStart"/>
       <w:r>
-        <w:t>';description</w:t>
-      </w:r>
+        <w:t>';</w:t>
+      </w:r>
+      <w:proofErr w:type="spellStart"/>
+      <w:r>
+        <w:t>description</w:t>
+      </w:r>
+      <w:proofErr w:type="spellEnd"/>
       <w:proofErr w:type="gramEnd"/>
       <w:r>
         <w:t>='Contenido enriquecido con formato']</w:t>
@@ -413,7 +534,15 @@
         </w:rPr>
       </w:pPr>
       <w:r>
-        <w:t>Sección 2 · Repeater (lista de elementos)</w:t>
+        <w:t xml:space="preserve">Sección 2 · </w:t>
+      </w:r>
+      <w:proofErr w:type="spellStart"/>
+      <w:r>
+        <w:t>Repeater</w:t>
+      </w:r>
+      <w:proofErr w:type="spellEnd"/>
+      <w:r>
+        <w:t xml:space="preserve"> (lista de elementos)</w:t>
       </w:r>
     </w:p>
     <w:p>
@@ -422,7 +551,15 @@
         <w:spacing w:line="240" w:lineRule="auto"/>
       </w:pPr>
       <w:r>
-        <w:t>La siguiente tabla define un bloque repetible llamado items.</w:t>
+        <w:t xml:space="preserve">La siguiente tabla define un bloque repetible llamado </w:t>
+      </w:r>
+      <w:proofErr w:type="spellStart"/>
+      <w:r>
+        <w:t>items</w:t>
+      </w:r>
+      <w:proofErr w:type="spellEnd"/>
+      <w:r>
+        <w:t>.</w:t>
       </w:r>
     </w:p>
     <w:tbl>
@@ -506,18 +643,26 @@
             <w:r>
               <w:t>[</w:t>
             </w:r>
+            <w:proofErr w:type="spellStart"/>
             <w:proofErr w:type="gramStart"/>
             <w:r>
               <w:t>items;block</w:t>
             </w:r>
+            <w:proofErr w:type="spellEnd"/>
             <w:proofErr w:type="gramEnd"/>
             <w:r>
-              <w:t>=begin</w:t>
-            </w:r>
+              <w:t>=</w:t>
+            </w:r>
+            <w:proofErr w:type="spellStart"/>
+            <w:r>
+              <w:t>begin</w:t>
+            </w:r>
+            <w:proofErr w:type="spellEnd"/>
             <w:proofErr w:type="gramStart"/>
             <w:r>
               <w:t>][</w:t>
             </w:r>
+            <w:proofErr w:type="spellStart"/>
             <w:r>
               <w:t>i</w:t>
             </w:r>
@@ -526,11 +671,24 @@
             </w:r>
             <w:proofErr w:type="gramEnd"/>
             <w:r>
-              <w:t>;type='text</w:t>
-            </w:r>
+              <w:t>;type</w:t>
+            </w:r>
+            <w:proofErr w:type="spellEnd"/>
+            <w:r>
+              <w:t>='</w:t>
+            </w:r>
+            <w:proofErr w:type="spellStart"/>
+            <w:r>
+              <w:t>text</w:t>
+            </w:r>
+            <w:proofErr w:type="spellEnd"/>
             <w:proofErr w:type="gramStart"/>
             <w:r>
-              <w:t>';t</w:t>
+              <w:t>';</w:t>
+            </w:r>
+            <w:proofErr w:type="spellStart"/>
+            <w:r>
+              <w:t>t</w:t>
             </w:r>
             <w:r>
               <w:t>i</w:t>
@@ -538,22 +696,33 @@
             <w:r>
               <w:t>tle</w:t>
             </w:r>
+            <w:proofErr w:type="spellEnd"/>
             <w:proofErr w:type="gramEnd"/>
             <w:r>
               <w:t>='Título del ítem</w:t>
             </w:r>
             <w:proofErr w:type="gramStart"/>
             <w:r>
-              <w:t>';placeholder</w:t>
-            </w:r>
+              <w:t>';</w:t>
+            </w:r>
+            <w:proofErr w:type="spellStart"/>
+            <w:r>
+              <w:t>placeholder</w:t>
+            </w:r>
+            <w:proofErr w:type="spellEnd"/>
             <w:proofErr w:type="gramEnd"/>
             <w:r>
               <w:t>='Título</w:t>
             </w:r>
             <w:proofErr w:type="gramStart"/>
             <w:r>
-              <w:t>';length</w:t>
-            </w:r>
+              <w:t>';</w:t>
+            </w:r>
+            <w:proofErr w:type="spellStart"/>
+            <w:r>
+              <w:t>length</w:t>
+            </w:r>
+            <w:proofErr w:type="spellEnd"/>
             <w:proofErr w:type="gramEnd"/>
             <w:r>
               <w:t>='120</w:t>
@@ -586,6 +755,7 @@
             <w:r>
               <w:t>[</w:t>
             </w:r>
+            <w:proofErr w:type="spellStart"/>
             <w:proofErr w:type="gramStart"/>
             <w:r>
               <w:t>i</w:t>
@@ -595,31 +765,60 @@
             </w:r>
             <w:proofErr w:type="gramEnd"/>
             <w:r>
-              <w:t>;type='html</w:t>
-            </w:r>
+              <w:t>;type</w:t>
+            </w:r>
+            <w:proofErr w:type="spellEnd"/>
+            <w:r>
+              <w:t>='</w:t>
+            </w:r>
+            <w:proofErr w:type="spellStart"/>
+            <w:r>
+              <w:t>html</w:t>
+            </w:r>
+            <w:proofErr w:type="spellEnd"/>
             <w:proofErr w:type="gramStart"/>
             <w:r>
-              <w:t>';title</w:t>
-            </w:r>
+              <w:t>';</w:t>
+            </w:r>
+            <w:proofErr w:type="spellStart"/>
+            <w:r>
+              <w:t>title</w:t>
+            </w:r>
+            <w:proofErr w:type="spellEnd"/>
             <w:proofErr w:type="gramEnd"/>
             <w:r>
               <w:t>='Contenido (HTML)</w:t>
             </w:r>
             <w:proofErr w:type="gramStart"/>
             <w:r>
-              <w:t>';description</w:t>
-            </w:r>
+              <w:t>';</w:t>
+            </w:r>
+            <w:proofErr w:type="spellStart"/>
+            <w:r>
+              <w:t>description</w:t>
+            </w:r>
+            <w:proofErr w:type="spellEnd"/>
             <w:proofErr w:type="gramEnd"/>
             <w:r>
               <w:t>='Texto enriquecido del ítem'][</w:t>
             </w:r>
+            <w:proofErr w:type="spellStart"/>
             <w:proofErr w:type="gramStart"/>
             <w:r>
               <w:t>items;block</w:t>
             </w:r>
+            <w:proofErr w:type="spellEnd"/>
             <w:proofErr w:type="gramEnd"/>
             <w:r>
-              <w:t>=end]</w:t>
+              <w:t>=</w:t>
+            </w:r>
+            <w:proofErr w:type="spellStart"/>
+            <w:r>
+              <w:t>end</w:t>
+            </w:r>
+            <w:proofErr w:type="spellEnd"/>
+            <w:r>
+              <w:t>]</w:t>
             </w:r>
           </w:p>
         </w:tc>
@@ -670,16 +869,26 @@
       </w:r>
       <w:proofErr w:type="gramStart"/>
       <w:r>
-        <w:t>';description</w:t>
-      </w:r>
+        <w:t>';</w:t>
+      </w:r>
+      <w:proofErr w:type="spellStart"/>
+      <w:r>
+        <w:t>description</w:t>
+      </w:r>
+      <w:proofErr w:type="spellEnd"/>
       <w:proofErr w:type="gramEnd"/>
       <w:r>
         <w:t>='Se mostrará como texto de ayuda bajo el campo</w:t>
       </w:r>
       <w:proofErr w:type="gramStart"/>
       <w:r>
-        <w:t>';length</w:t>
-      </w:r>
+        <w:t>';</w:t>
+      </w:r>
+      <w:proofErr w:type="spellStart"/>
+      <w:r>
+        <w:t>length</w:t>
+      </w:r>
+      <w:proofErr w:type="spellEnd"/>
       <w:proofErr w:type="gramEnd"/>
       <w:r>
         <w:t>='500']</w:t>
@@ -693,6 +902,7 @@
       <w:r>
         <w:t>[</w:t>
       </w:r>
+      <w:proofErr w:type="spellStart"/>
       <w:proofErr w:type="gramStart"/>
       <w:r>
         <w:t>web</w:t>
@@ -700,22 +910,38 @@
       <w:r>
         <w:t>;type</w:t>
       </w:r>
-      <w:proofErr w:type="gramEnd"/>
-      <w:r>
-        <w:t>='url</w:t>
-      </w:r>
-      <w:proofErr w:type="gramStart"/>
-      <w:r>
-        <w:t>';title</w:t>
-      </w:r>
+      <w:proofErr w:type="spellEnd"/>
+      <w:proofErr w:type="gramEnd"/>
+      <w:r>
+        <w:t>='</w:t>
+      </w:r>
+      <w:proofErr w:type="spellStart"/>
+      <w:r>
+        <w:t>url</w:t>
+      </w:r>
+      <w:proofErr w:type="spellEnd"/>
+      <w:proofErr w:type="gramStart"/>
+      <w:r>
+        <w:t>';</w:t>
+      </w:r>
+      <w:proofErr w:type="spellStart"/>
+      <w:r>
+        <w:t>title</w:t>
+      </w:r>
+      <w:proofErr w:type="spellEnd"/>
       <w:proofErr w:type="gramEnd"/>
       <w:r>
         <w:t>='Sitio web</w:t>
       </w:r>
       <w:proofErr w:type="gramStart"/>
       <w:r>
-        <w:t>';placeholder</w:t>
-      </w:r>
+        <w:t>';</w:t>
+      </w:r>
+      <w:proofErr w:type="spellStart"/>
+      <w:r>
+        <w:t>placeholder</w:t>
+      </w:r>
+      <w:proofErr w:type="spellEnd"/>
       <w:proofErr w:type="gramEnd"/>
       <w:r>
         <w:t>='https://ejemplo.com']</w:t>
@@ -729,6 +955,7 @@
       <w:r>
         <w:t>[</w:t>
       </w:r>
+      <w:proofErr w:type="spellStart"/>
       <w:proofErr w:type="gramStart"/>
       <w:r>
         <w:t>datelimit</w:t>
@@ -736,14 +963,20 @@
       <w:r>
         <w:t>;type</w:t>
       </w:r>
+      <w:proofErr w:type="spellEnd"/>
       <w:proofErr w:type="gramEnd"/>
       <w:r>
         <w:t>='date</w:t>
       </w:r>
       <w:proofErr w:type="gramStart"/>
       <w:r>
-        <w:t>';title</w:t>
-      </w:r>
+        <w:t>';</w:t>
+      </w:r>
+      <w:proofErr w:type="spellStart"/>
+      <w:r>
+        <w:t>title</w:t>
+      </w:r>
+      <w:proofErr w:type="spellEnd"/>
       <w:proofErr w:type="gramEnd"/>
       <w:r>
         <w:t>='Fecha límite</w:t>

</xml_diff>